<commit_message>
Callbacks for Shell sort added
</commit_message>
<xml_diff>
--- a/ShellSort Анализ.docx
+++ b/ShellSort Анализ.docx
@@ -970,7 +970,7 @@
           <w:r>
             <w:fldChar w:fldCharType="separate"/>
           </w:r>
-          <w:hyperlink w:anchor="_Toc162612728" w:history="1">
+          <w:hyperlink w:anchor="_Toc165236114" w:history="1">
             <w:r>
               <w:rPr>
                 <w:rStyle w:val="a6"/>
@@ -997,7 +997,7 @@
                 <w:noProof/>
                 <w:webHidden/>
               </w:rPr>
-              <w:instrText xml:space="preserve"> PAGEREF _Toc162612728 \h </w:instrText>
+              <w:instrText xml:space="preserve"> PAGEREF _Toc165236114 \h </w:instrText>
             </w:r>
             <w:r>
               <w:rPr>
@@ -1040,7 +1040,7 @@
               <w:lang w:eastAsia="ru-RU"/>
             </w:rPr>
           </w:pPr>
-          <w:hyperlink w:anchor="_Toc162612729" w:history="1">
+          <w:hyperlink w:anchor="_Toc165236115" w:history="1">
             <w:r>
               <w:rPr>
                 <w:rStyle w:val="a6"/>
@@ -1067,7 +1067,7 @@
                 <w:noProof/>
                 <w:webHidden/>
               </w:rPr>
-              <w:instrText xml:space="preserve"> PAGEREF _Toc162612729 \h </w:instrText>
+              <w:instrText xml:space="preserve"> PAGEREF _Toc165236115 \h </w:instrText>
             </w:r>
             <w:r>
               <w:rPr>
@@ -1110,7 +1110,7 @@
               <w:lang w:eastAsia="ru-RU"/>
             </w:rPr>
           </w:pPr>
-          <w:hyperlink w:anchor="_Toc162612730" w:history="1">
+          <w:hyperlink w:anchor="_Toc165236116" w:history="1">
             <w:r>
               <w:rPr>
                 <w:rStyle w:val="a6"/>
@@ -1137,7 +1137,7 @@
                 <w:noProof/>
                 <w:webHidden/>
               </w:rPr>
-              <w:instrText xml:space="preserve"> PAGEREF _Toc162612730 \h </w:instrText>
+              <w:instrText xml:space="preserve"> PAGEREF _Toc165236116 \h </w:instrText>
             </w:r>
             <w:r>
               <w:rPr>
@@ -1180,7 +1180,7 @@
               <w:lang w:eastAsia="ru-RU"/>
             </w:rPr>
           </w:pPr>
-          <w:hyperlink w:anchor="_Toc162612731" w:history="1">
+          <w:hyperlink w:anchor="_Toc165236117" w:history="1">
             <w:r>
               <w:rPr>
                 <w:rStyle w:val="a6"/>
@@ -1207,7 +1207,7 @@
                 <w:noProof/>
                 <w:webHidden/>
               </w:rPr>
-              <w:instrText xml:space="preserve"> PAGEREF _Toc162612731 \h </w:instrText>
+              <w:instrText xml:space="preserve"> PAGEREF _Toc165236117 \h </w:instrText>
             </w:r>
             <w:r>
               <w:rPr>
@@ -1248,7 +1248,7 @@
               <w:noProof/>
             </w:rPr>
           </w:pPr>
-          <w:hyperlink w:anchor="_Toc162612732" w:history="1">
+          <w:hyperlink w:anchor="_Toc165236118" w:history="1">
             <w:r>
               <w:rPr>
                 <w:rStyle w:val="a6"/>
@@ -1275,7 +1275,7 @@
                 <w:noProof/>
                 <w:webHidden/>
               </w:rPr>
-              <w:instrText xml:space="preserve"> PAGEREF _Toc162612732 \h </w:instrText>
+              <w:instrText xml:space="preserve"> PAGEREF _Toc165236118 \h </w:instrText>
             </w:r>
             <w:r>
               <w:rPr>
@@ -1316,7 +1316,7 @@
               <w:noProof/>
             </w:rPr>
           </w:pPr>
-          <w:hyperlink w:anchor="_Toc162612733" w:history="1">
+          <w:hyperlink w:anchor="_Toc165236119" w:history="1">
             <w:r>
               <w:rPr>
                 <w:rStyle w:val="a6"/>
@@ -1343,7 +1343,7 @@
                 <w:noProof/>
                 <w:webHidden/>
               </w:rPr>
-              <w:instrText xml:space="preserve"> PAGEREF _Toc162612733 \h </w:instrText>
+              <w:instrText xml:space="preserve"> PAGEREF _Toc165236119 \h </w:instrText>
             </w:r>
             <w:r>
               <w:rPr>
@@ -1386,7 +1386,7 @@
               <w:lang w:eastAsia="ru-RU"/>
             </w:rPr>
           </w:pPr>
-          <w:hyperlink w:anchor="_Toc162612734" w:history="1">
+          <w:hyperlink w:anchor="_Toc165236120" w:history="1">
             <w:r>
               <w:rPr>
                 <w:rStyle w:val="a6"/>
@@ -1413,7 +1413,7 @@
                 <w:noProof/>
                 <w:webHidden/>
               </w:rPr>
-              <w:instrText xml:space="preserve"> PAGEREF _Toc162612734 \h </w:instrText>
+              <w:instrText xml:space="preserve"> PAGEREF _Toc165236120 \h </w:instrText>
             </w:r>
             <w:r>
               <w:rPr>
@@ -1465,7 +1465,7 @@
       <w:pPr>
         <w:pStyle w:val="1"/>
       </w:pPr>
-      <w:bookmarkStart w:id="0" w:name="_Toc162612728"/>
+      <w:bookmarkStart w:id="0" w:name="_Toc165236114"/>
       <w:r>
         <w:lastRenderedPageBreak/>
         <w:t>Алгоритм</w:t>
@@ -2007,14 +2007,12 @@
       <w:r>
         <w:t xml:space="preserve">Для массива </w:t>
       </w:r>
-      <w:proofErr w:type="spellStart"/>
       <w:r>
         <w:rPr>
           <w:lang w:val="en-US"/>
         </w:rPr>
         <w:t>arr</w:t>
       </w:r>
-      <w:proofErr w:type="spellEnd"/>
       <w:r>
         <w:t xml:space="preserve"> </w:t>
       </w:r>
@@ -2207,7 +2205,6 @@
               </w:rPr>
               <w:t xml:space="preserve">void </w:t>
             </w:r>
-            <w:proofErr w:type="spellStart"/>
             <w:proofErr w:type="gramStart"/>
             <w:r>
               <w:rPr>
@@ -2219,35 +2216,14 @@
               <w:rPr>
                 <w:lang w:val="en-US"/>
               </w:rPr>
-              <w:t>ort</w:t>
-            </w:r>
-            <w:proofErr w:type="spellEnd"/>
+              <w:t>ort(</w:t>
+            </w:r>
+            <w:proofErr w:type="gramEnd"/>
             <w:r>
               <w:rPr>
                 <w:lang w:val="en-US"/>
               </w:rPr>
-              <w:t>(</w:t>
-            </w:r>
-            <w:proofErr w:type="gramEnd"/>
-            <w:r>
-              <w:rPr>
-                <w:lang w:val="en-US"/>
-              </w:rPr>
-              <w:t xml:space="preserve">int* </w:t>
-            </w:r>
-            <w:proofErr w:type="spellStart"/>
-            <w:r>
-              <w:rPr>
-                <w:lang w:val="en-US"/>
-              </w:rPr>
-              <w:t>arr</w:t>
-            </w:r>
-            <w:proofErr w:type="spellEnd"/>
-            <w:r>
-              <w:rPr>
-                <w:lang w:val="en-US"/>
-              </w:rPr>
-              <w:t>, int N) {</w:t>
+              <w:t>int* arr, int N) {</w:t>
             </w:r>
           </w:p>
           <w:p>
@@ -2306,29 +2282,20 @@
                 <w:lang w:val="en-US"/>
               </w:rPr>
               <w:tab/>
-            </w:r>
-            <w:proofErr w:type="spellStart"/>
-            <w:proofErr w:type="gramStart"/>
+              <w:t>Calculate</w:t>
+            </w:r>
             <w:r>
               <w:rPr>
                 <w:lang w:val="en-US"/>
               </w:rPr>
-              <w:t>Calculate</w:t>
+              <w:t>D</w:t>
             </w:r>
             <w:r>
               <w:rPr>
                 <w:lang w:val="en-US"/>
               </w:rPr>
-              <w:t>D</w:t>
-            </w:r>
-            <w:proofErr w:type="spellEnd"/>
-            <w:r>
-              <w:rPr>
-                <w:lang w:val="en-US"/>
-              </w:rPr>
               <w:t>(</w:t>
             </w:r>
-            <w:proofErr w:type="gramEnd"/>
             <w:r>
               <w:rPr>
                 <w:lang w:val="en-US"/>
@@ -2372,77 +2339,31 @@
                 <w:lang w:val="en-US"/>
               </w:rPr>
               <w:tab/>
-              <w:t>for (</w:t>
-            </w:r>
-            <w:proofErr w:type="spellStart"/>
+              <w:t xml:space="preserve">for (i = </w:t>
+            </w:r>
             <w:r>
               <w:rPr>
                 <w:lang w:val="en-US"/>
               </w:rPr>
-              <w:t>i</w:t>
-            </w:r>
-            <w:proofErr w:type="spellEnd"/>
+              <w:t>d.size</w:t>
+            </w:r>
             <w:r>
               <w:rPr>
                 <w:lang w:val="en-US"/>
               </w:rPr>
-              <w:t xml:space="preserve"> = </w:t>
-            </w:r>
-            <w:proofErr w:type="spellStart"/>
-            <w:proofErr w:type="gramStart"/>
+              <w:t>()</w:t>
+            </w:r>
             <w:r>
               <w:rPr>
                 <w:lang w:val="en-US"/>
               </w:rPr>
-              <w:t>d.size</w:t>
-            </w:r>
-            <w:proofErr w:type="spellEnd"/>
-            <w:proofErr w:type="gramEnd"/>
+              <w:t xml:space="preserve"> - 1</w:t>
+            </w:r>
             <w:r>
               <w:rPr>
                 <w:lang w:val="en-US"/>
               </w:rPr>
-              <w:t>()</w:t>
-            </w:r>
-            <w:r>
-              <w:rPr>
-                <w:lang w:val="en-US"/>
-              </w:rPr>
-              <w:t xml:space="preserve"> - 1</w:t>
-            </w:r>
-            <w:r>
-              <w:rPr>
-                <w:lang w:val="en-US"/>
-              </w:rPr>
-              <w:t xml:space="preserve">; </w:t>
-            </w:r>
-            <w:proofErr w:type="spellStart"/>
-            <w:r>
-              <w:rPr>
-                <w:lang w:val="en-US"/>
-              </w:rPr>
-              <w:t>i</w:t>
-            </w:r>
-            <w:proofErr w:type="spellEnd"/>
-            <w:r>
-              <w:rPr>
-                <w:lang w:val="en-US"/>
-              </w:rPr>
-              <w:t xml:space="preserve"> &gt;= 0; </w:t>
-            </w:r>
-            <w:proofErr w:type="spellStart"/>
-            <w:r>
-              <w:rPr>
-                <w:lang w:val="en-US"/>
-              </w:rPr>
-              <w:t>i</w:t>
-            </w:r>
-            <w:proofErr w:type="spellEnd"/>
-            <w:r>
-              <w:rPr>
-                <w:lang w:val="en-US"/>
-              </w:rPr>
-              <w:t>--) {</w:t>
+              <w:t>; i &gt;= 0; i--) {</w:t>
             </w:r>
           </w:p>
           <w:p>
@@ -2462,50 +2383,13 @@
                 <w:lang w:val="en-US"/>
               </w:rPr>
               <w:tab/>
-            </w:r>
-            <w:proofErr w:type="spellStart"/>
-            <w:proofErr w:type="gramStart"/>
+              <w:t>InsertionSort(arr</w:t>
+            </w:r>
             <w:r>
               <w:rPr>
                 <w:lang w:val="en-US"/>
               </w:rPr>
-              <w:t>InsertionSort</w:t>
-            </w:r>
-            <w:proofErr w:type="spellEnd"/>
-            <w:r>
-              <w:rPr>
-                <w:lang w:val="en-US"/>
-              </w:rPr>
-              <w:t>(</w:t>
-            </w:r>
-            <w:proofErr w:type="spellStart"/>
-            <w:proofErr w:type="gramEnd"/>
-            <w:r>
-              <w:rPr>
-                <w:lang w:val="en-US"/>
-              </w:rPr>
-              <w:t>arr</w:t>
-            </w:r>
-            <w:proofErr w:type="spellEnd"/>
-            <w:r>
-              <w:rPr>
-                <w:lang w:val="en-US"/>
-              </w:rPr>
-              <w:t>, N, d[</w:t>
-            </w:r>
-            <w:proofErr w:type="spellStart"/>
-            <w:r>
-              <w:rPr>
-                <w:lang w:val="en-US"/>
-              </w:rPr>
-              <w:t>i</w:t>
-            </w:r>
-            <w:proofErr w:type="spellEnd"/>
-            <w:r>
-              <w:rPr>
-                <w:lang w:val="en-US"/>
-              </w:rPr>
-              <w:t>]</w:t>
+              <w:t>, N, d[i]</w:t>
             </w:r>
             <w:r>
               <w:rPr>
@@ -2559,7 +2443,7 @@
       <w:pPr>
         <w:pStyle w:val="1"/>
       </w:pPr>
-      <w:bookmarkStart w:id="2" w:name="_Toc162612729"/>
+      <w:bookmarkStart w:id="2" w:name="_Toc165236115"/>
       <w:r>
         <w:lastRenderedPageBreak/>
         <w:t>Улучшение</w:t>
@@ -3151,7 +3035,7 @@
       <w:pPr>
         <w:pStyle w:val="1"/>
       </w:pPr>
-      <w:bookmarkStart w:id="3" w:name="_Toc162612730"/>
+      <w:bookmarkStart w:id="3" w:name="_Toc165236116"/>
       <w:r>
         <w:lastRenderedPageBreak/>
         <w:t>Результаты тестирования</w:t>
@@ -3273,14 +3157,12 @@
       <w:r>
         <w:t xml:space="preserve">К сожалению, время работы сортировки Шелла с этим разбиением также почти в 2 раза больше, чем у встроенной </w:t>
       </w:r>
-      <w:proofErr w:type="spellStart"/>
       <w:r>
         <w:rPr>
           <w:lang w:val="en-US"/>
         </w:rPr>
         <w:t>qsort</w:t>
       </w:r>
-      <w:proofErr w:type="spellEnd"/>
       <w:r>
         <w:t xml:space="preserve">. </w:t>
       </w:r>
@@ -3391,14 +3273,12 @@
       <w:r>
         <w:t xml:space="preserve"> также быстро, как встроенный </w:t>
       </w:r>
-      <w:proofErr w:type="spellStart"/>
       <w:r>
         <w:rPr>
           <w:lang w:val="en-US"/>
         </w:rPr>
         <w:t>qsort</w:t>
       </w:r>
-      <w:proofErr w:type="spellEnd"/>
       <w:r>
         <w:t>.</w:t>
       </w:r>
@@ -3478,7 +3358,7 @@
         <w:pStyle w:val="1"/>
       </w:pPr>
       <w:bookmarkStart w:id="4" w:name="_Ссылки"/>
-      <w:bookmarkStart w:id="5" w:name="_Toc162612731"/>
+      <w:bookmarkStart w:id="5" w:name="_Toc165236117"/>
       <w:bookmarkEnd w:id="4"/>
       <w:r>
         <w:lastRenderedPageBreak/>
@@ -3490,7 +3370,7 @@
       <w:pPr>
         <w:pStyle w:val="2"/>
       </w:pPr>
-      <w:bookmarkStart w:id="6" w:name="_Toc162612732"/>
+      <w:bookmarkStart w:id="6" w:name="_Toc165236118"/>
       <w:r>
         <w:t>Включение</w:t>
       </w:r>
@@ -3548,42 +3428,12 @@
               <w:rPr>
                 <w:color w:val="70AD47" w:themeColor="accent6"/>
               </w:rPr>
-              <w:t xml:space="preserve">/* Таблица функций интерфейса </w:t>
-            </w:r>
-            <w:proofErr w:type="spellStart"/>
-            <w:r>
-              <w:rPr>
-                <w:color w:val="70AD47" w:themeColor="accent6"/>
-              </w:rPr>
-              <w:t>IEcoCalculatorX</w:t>
-            </w:r>
-            <w:proofErr w:type="spellEnd"/>
-            <w:r>
-              <w:rPr>
-                <w:color w:val="70AD47" w:themeColor="accent6"/>
-              </w:rPr>
-              <w:t xml:space="preserve"> */</w:t>
+              <w:t>/* Таблица функций интерфейса IEcoCalculatorX */</w:t>
             </w:r>
           </w:p>
           <w:p>
             <w:r>
-              <w:t xml:space="preserve">    </w:t>
-            </w:r>
-            <w:proofErr w:type="spellStart"/>
-            <w:r>
-              <w:t>IEcoCalculatorXVTbl</w:t>
-            </w:r>
-            <w:proofErr w:type="spellEnd"/>
-            <w:r>
-              <w:t xml:space="preserve">* </w:t>
-            </w:r>
-            <w:proofErr w:type="spellStart"/>
-            <w:r>
-              <w:t>m_pVTblIEcoCalculatorX</w:t>
-            </w:r>
-            <w:proofErr w:type="spellEnd"/>
-            <w:r>
-              <w:t>;</w:t>
+              <w:t xml:space="preserve">    IEcoCalculatorXVTbl* m_pVTblIEcoCalculatorX;</w:t>
             </w:r>
           </w:p>
           <w:p>
@@ -3603,42 +3453,12 @@
               <w:rPr>
                 <w:color w:val="70AD47" w:themeColor="accent6"/>
               </w:rPr>
-              <w:t xml:space="preserve">    /* Таблица функций интерфейса </w:t>
-            </w:r>
-            <w:proofErr w:type="spellStart"/>
-            <w:r>
-              <w:rPr>
-                <w:color w:val="70AD47" w:themeColor="accent6"/>
-              </w:rPr>
-              <w:t>IEcoCalculatorY</w:t>
-            </w:r>
-            <w:proofErr w:type="spellEnd"/>
-            <w:r>
-              <w:rPr>
-                <w:color w:val="70AD47" w:themeColor="accent6"/>
-              </w:rPr>
-              <w:t xml:space="preserve"> */</w:t>
+              <w:t xml:space="preserve">    /* Таблица функций интерфейса IEcoCalculatorY */</w:t>
             </w:r>
           </w:p>
           <w:p>
             <w:r>
-              <w:t xml:space="preserve">    </w:t>
-            </w:r>
-            <w:proofErr w:type="spellStart"/>
-            <w:r>
-              <w:t>IEcoCalculatorYVTbl</w:t>
-            </w:r>
-            <w:proofErr w:type="spellEnd"/>
-            <w:r>
-              <w:t xml:space="preserve">* </w:t>
-            </w:r>
-            <w:proofErr w:type="spellStart"/>
-            <w:r>
-              <w:t>m_pVTblIEcoCalculatorY</w:t>
-            </w:r>
-            <w:proofErr w:type="spellEnd"/>
-            <w:r>
-              <w:t>;</w:t>
+              <w:t xml:space="preserve">    IEcoCalculatorYVTbl* m_pVTblIEcoCalculatorY;</w:t>
             </w:r>
           </w:p>
           <w:p>
@@ -3676,42 +3496,12 @@
               <w:rPr>
                 <w:color w:val="70AD47" w:themeColor="accent6"/>
               </w:rPr>
-              <w:t xml:space="preserve">/* Указатель на интерфейс </w:t>
-            </w:r>
-            <w:proofErr w:type="spellStart"/>
-            <w:r>
-              <w:rPr>
-                <w:color w:val="70AD47" w:themeColor="accent6"/>
-              </w:rPr>
-              <w:t>IEcoCalculatorX</w:t>
-            </w:r>
-            <w:proofErr w:type="spellEnd"/>
-            <w:r>
-              <w:rPr>
-                <w:color w:val="70AD47" w:themeColor="accent6"/>
-              </w:rPr>
-              <w:t xml:space="preserve"> включаемого компонента */</w:t>
+              <w:t>/* Указатель на интерфейс IEcoCalculatorX включаемого компонента */</w:t>
             </w:r>
           </w:p>
           <w:p>
             <w:r>
-              <w:t xml:space="preserve">    </w:t>
-            </w:r>
-            <w:proofErr w:type="spellStart"/>
-            <w:r>
-              <w:t>IEcoCalculatorX</w:t>
-            </w:r>
-            <w:proofErr w:type="spellEnd"/>
-            <w:r>
-              <w:t xml:space="preserve">* </w:t>
-            </w:r>
-            <w:proofErr w:type="spellStart"/>
-            <w:r>
-              <w:t>m_pIEcoCalculatorX</w:t>
-            </w:r>
-            <w:proofErr w:type="spellEnd"/>
-            <w:r>
-              <w:t>;</w:t>
+              <w:t xml:space="preserve">    IEcoCalculatorX* m_pIEcoCalculatorX;</w:t>
             </w:r>
           </w:p>
           <w:p>
@@ -3731,21 +3521,7 @@
               <w:rPr>
                 <w:color w:val="70AD47" w:themeColor="accent6"/>
               </w:rPr>
-              <w:t xml:space="preserve">    /* Указатель на интерфейс </w:t>
-            </w:r>
-            <w:proofErr w:type="spellStart"/>
-            <w:r>
-              <w:rPr>
-                <w:color w:val="70AD47" w:themeColor="accent6"/>
-              </w:rPr>
-              <w:t>IEcoCalculatorY</w:t>
-            </w:r>
-            <w:proofErr w:type="spellEnd"/>
-            <w:r>
-              <w:rPr>
-                <w:color w:val="70AD47" w:themeColor="accent6"/>
-              </w:rPr>
-              <w:t xml:space="preserve"> включаемого компонента */</w:t>
+              <w:t xml:space="preserve">    /* Указатель на интерфейс IEcoCalculatorY включаемого компонента */</w:t>
             </w:r>
           </w:p>
           <w:p>
@@ -3755,23 +3531,7 @@
               </w:rPr>
             </w:pPr>
             <w:r>
-              <w:t xml:space="preserve">    </w:t>
-            </w:r>
-            <w:proofErr w:type="spellStart"/>
-            <w:r>
-              <w:t>IEcoCalculatorY</w:t>
-            </w:r>
-            <w:proofErr w:type="spellEnd"/>
-            <w:r>
-              <w:t xml:space="preserve">* </w:t>
-            </w:r>
-            <w:proofErr w:type="spellStart"/>
-            <w:r>
-              <w:t>m_pIEcoCalculatorY</w:t>
-            </w:r>
-            <w:proofErr w:type="spellEnd"/>
-            <w:r>
-              <w:t>;</w:t>
+              <w:t xml:space="preserve">    IEcoCalculatorY* m_pIEcoCalculatorY;</w:t>
             </w:r>
           </w:p>
         </w:tc>
@@ -3903,121 +3663,7 @@
               <w:rPr>
                 <w:lang w:val="en-US"/>
               </w:rPr>
-              <w:t xml:space="preserve">    result = </w:t>
-            </w:r>
-            <w:proofErr w:type="spellStart"/>
-            <w:r>
-              <w:rPr>
-                <w:lang w:val="en-US"/>
-              </w:rPr>
-              <w:t>pIBus</w:t>
-            </w:r>
-            <w:proofErr w:type="spellEnd"/>
-            <w:r>
-              <w:rPr>
-                <w:lang w:val="en-US"/>
-              </w:rPr>
-              <w:t>-&gt;</w:t>
-            </w:r>
-            <w:proofErr w:type="spellStart"/>
-            <w:r>
-              <w:rPr>
-                <w:lang w:val="en-US"/>
-              </w:rPr>
-              <w:t>pVTbl</w:t>
-            </w:r>
-            <w:proofErr w:type="spellEnd"/>
-            <w:r>
-              <w:rPr>
-                <w:lang w:val="en-US"/>
-              </w:rPr>
-              <w:t>-&gt;</w:t>
-            </w:r>
-            <w:proofErr w:type="spellStart"/>
-            <w:proofErr w:type="gramStart"/>
-            <w:r>
-              <w:rPr>
-                <w:lang w:val="en-US"/>
-              </w:rPr>
-              <w:t>QueryComponent</w:t>
-            </w:r>
-            <w:proofErr w:type="spellEnd"/>
-            <w:r>
-              <w:rPr>
-                <w:lang w:val="en-US"/>
-              </w:rPr>
-              <w:t>(</w:t>
-            </w:r>
-            <w:proofErr w:type="spellStart"/>
-            <w:proofErr w:type="gramEnd"/>
-            <w:r>
-              <w:rPr>
-                <w:lang w:val="en-US"/>
-              </w:rPr>
-              <w:t>pIBus</w:t>
-            </w:r>
-            <w:proofErr w:type="spellEnd"/>
-            <w:r>
-              <w:rPr>
-                <w:lang w:val="en-US"/>
-              </w:rPr>
-              <w:t>, &amp;</w:t>
-            </w:r>
-            <w:proofErr w:type="spellStart"/>
-            <w:r>
-              <w:rPr>
-                <w:lang w:val="en-US"/>
-              </w:rPr>
-              <w:t>CID_EcoCalculatorD</w:t>
-            </w:r>
-            <w:proofErr w:type="spellEnd"/>
-            <w:r>
-              <w:rPr>
-                <w:lang w:val="en-US"/>
-              </w:rPr>
-              <w:t>, 0, &amp;</w:t>
-            </w:r>
-            <w:proofErr w:type="spellStart"/>
-            <w:r>
-              <w:rPr>
-                <w:lang w:val="en-US"/>
-              </w:rPr>
-              <w:t>IID_IEcoCalculatorY</w:t>
-            </w:r>
-            <w:proofErr w:type="spellEnd"/>
-            <w:r>
-              <w:rPr>
-                <w:lang w:val="en-US"/>
-              </w:rPr>
-              <w:t>, (void**) &amp;</w:t>
-            </w:r>
-            <w:proofErr w:type="spellStart"/>
-            <w:r>
-              <w:rPr>
-                <w:lang w:val="en-US"/>
-              </w:rPr>
-              <w:t>pCMe</w:t>
-            </w:r>
-            <w:proofErr w:type="spellEnd"/>
-            <w:r>
-              <w:rPr>
-                <w:lang w:val="en-US"/>
-              </w:rPr>
-              <w:t>-&gt;</w:t>
-            </w:r>
-            <w:proofErr w:type="spellStart"/>
-            <w:r>
-              <w:rPr>
-                <w:lang w:val="en-US"/>
-              </w:rPr>
-              <w:t>m_pIEcoCalculatorY</w:t>
-            </w:r>
-            <w:proofErr w:type="spellEnd"/>
-            <w:r>
-              <w:rPr>
-                <w:lang w:val="en-US"/>
-              </w:rPr>
-              <w:t>);</w:t>
+              <w:t xml:space="preserve">    result = pIBus-&gt;pVTbl-&gt;QueryComponent(pIBus, &amp;CID_EcoCalculatorD, 0, &amp;IID_IEcoCalculatorY, (void**) &amp;pCMe-&gt;m_pIEcoCalculatorY);</w:t>
             </w:r>
           </w:p>
           <w:p>
@@ -4030,49 +3676,7 @@
               <w:rPr>
                 <w:lang w:val="en-US"/>
               </w:rPr>
-              <w:t xml:space="preserve">    if (</w:t>
-            </w:r>
-            <w:proofErr w:type="gramStart"/>
-            <w:r>
-              <w:rPr>
-                <w:lang w:val="en-US"/>
-              </w:rPr>
-              <w:t>result !</w:t>
-            </w:r>
-            <w:proofErr w:type="gramEnd"/>
-            <w:r>
-              <w:rPr>
-                <w:lang w:val="en-US"/>
-              </w:rPr>
-              <w:t xml:space="preserve">= 0 || </w:t>
-            </w:r>
-            <w:proofErr w:type="spellStart"/>
-            <w:r>
-              <w:rPr>
-                <w:lang w:val="en-US"/>
-              </w:rPr>
-              <w:t>pCMe</w:t>
-            </w:r>
-            <w:proofErr w:type="spellEnd"/>
-            <w:r>
-              <w:rPr>
-                <w:lang w:val="en-US"/>
-              </w:rPr>
-              <w:t>-&gt;</w:t>
-            </w:r>
-            <w:proofErr w:type="spellStart"/>
-            <w:r>
-              <w:rPr>
-                <w:lang w:val="en-US"/>
-              </w:rPr>
-              <w:t>m_pIEcoCalculatorY</w:t>
-            </w:r>
-            <w:proofErr w:type="spellEnd"/>
-            <w:r>
-              <w:rPr>
-                <w:lang w:val="en-US"/>
-              </w:rPr>
-              <w:t xml:space="preserve"> == 0) {</w:t>
+              <w:t xml:space="preserve">    if (result != 0 || pCMe-&gt;m_pIEcoCalculatorY == 0) {</w:t>
             </w:r>
           </w:p>
           <w:p>
@@ -4085,121 +3689,7 @@
               <w:rPr>
                 <w:lang w:val="en-US"/>
               </w:rPr>
-              <w:t xml:space="preserve">        result = </w:t>
-            </w:r>
-            <w:proofErr w:type="spellStart"/>
-            <w:r>
-              <w:rPr>
-                <w:lang w:val="en-US"/>
-              </w:rPr>
-              <w:t>pIBus</w:t>
-            </w:r>
-            <w:proofErr w:type="spellEnd"/>
-            <w:r>
-              <w:rPr>
-                <w:lang w:val="en-US"/>
-              </w:rPr>
-              <w:t>-&gt;</w:t>
-            </w:r>
-            <w:proofErr w:type="spellStart"/>
-            <w:r>
-              <w:rPr>
-                <w:lang w:val="en-US"/>
-              </w:rPr>
-              <w:t>pVTbl</w:t>
-            </w:r>
-            <w:proofErr w:type="spellEnd"/>
-            <w:r>
-              <w:rPr>
-                <w:lang w:val="en-US"/>
-              </w:rPr>
-              <w:t>-&gt;</w:t>
-            </w:r>
-            <w:proofErr w:type="spellStart"/>
-            <w:proofErr w:type="gramStart"/>
-            <w:r>
-              <w:rPr>
-                <w:lang w:val="en-US"/>
-              </w:rPr>
-              <w:t>QueryComponent</w:t>
-            </w:r>
-            <w:proofErr w:type="spellEnd"/>
-            <w:r>
-              <w:rPr>
-                <w:lang w:val="en-US"/>
-              </w:rPr>
-              <w:t>(</w:t>
-            </w:r>
-            <w:proofErr w:type="spellStart"/>
-            <w:proofErr w:type="gramEnd"/>
-            <w:r>
-              <w:rPr>
-                <w:lang w:val="en-US"/>
-              </w:rPr>
-              <w:t>pIBus</w:t>
-            </w:r>
-            <w:proofErr w:type="spellEnd"/>
-            <w:r>
-              <w:rPr>
-                <w:lang w:val="en-US"/>
-              </w:rPr>
-              <w:t>, &amp;</w:t>
-            </w:r>
-            <w:proofErr w:type="spellStart"/>
-            <w:r>
-              <w:rPr>
-                <w:lang w:val="en-US"/>
-              </w:rPr>
-              <w:t>CID_EcoCalculatorE</w:t>
-            </w:r>
-            <w:proofErr w:type="spellEnd"/>
-            <w:r>
-              <w:rPr>
-                <w:lang w:val="en-US"/>
-              </w:rPr>
-              <w:t>, 0, &amp;</w:t>
-            </w:r>
-            <w:proofErr w:type="spellStart"/>
-            <w:r>
-              <w:rPr>
-                <w:lang w:val="en-US"/>
-              </w:rPr>
-              <w:t>IID_IEcoCalculatorY</w:t>
-            </w:r>
-            <w:proofErr w:type="spellEnd"/>
-            <w:r>
-              <w:rPr>
-                <w:lang w:val="en-US"/>
-              </w:rPr>
-              <w:t>, (void**) &amp;</w:t>
-            </w:r>
-            <w:proofErr w:type="spellStart"/>
-            <w:r>
-              <w:rPr>
-                <w:lang w:val="en-US"/>
-              </w:rPr>
-              <w:t>pCMe</w:t>
-            </w:r>
-            <w:proofErr w:type="spellEnd"/>
-            <w:r>
-              <w:rPr>
-                <w:lang w:val="en-US"/>
-              </w:rPr>
-              <w:t>-&gt;</w:t>
-            </w:r>
-            <w:proofErr w:type="spellStart"/>
-            <w:r>
-              <w:rPr>
-                <w:lang w:val="en-US"/>
-              </w:rPr>
-              <w:t>m_pIEcoCalculatorY</w:t>
-            </w:r>
-            <w:proofErr w:type="spellEnd"/>
-            <w:r>
-              <w:rPr>
-                <w:lang w:val="en-US"/>
-              </w:rPr>
-              <w:t>);</w:t>
+              <w:t xml:space="preserve">        result = pIBus-&gt;pVTbl-&gt;QueryComponent(pIBus, &amp;CID_EcoCalculatorE, 0, &amp;IID_IEcoCalculatorY, (void**) &amp;pCMe-&gt;m_pIEcoCalculatorY);</w:t>
             </w:r>
           </w:p>
           <w:p>
@@ -4254,13 +3744,8 @@
         <w:t>м</w:t>
       </w:r>
       <w:r>
-        <w:t xml:space="preserve"> </w:t>
-      </w:r>
-      <w:proofErr w:type="spellStart"/>
-      <w:r>
-        <w:t>IEcoCalculator</w:t>
-      </w:r>
-      <w:proofErr w:type="spellEnd"/>
+        <w:t xml:space="preserve"> IEcoCalculator</w:t>
+      </w:r>
       <w:r>
         <w:rPr>
           <w:lang w:val="en-US"/>
@@ -4359,51 +3844,7 @@
               <w:rPr>
                 <w:lang w:val="en-US"/>
               </w:rPr>
-              <w:t xml:space="preserve">    else if (</w:t>
-            </w:r>
-            <w:proofErr w:type="spellStart"/>
-            <w:proofErr w:type="gramStart"/>
-            <w:r>
-              <w:rPr>
-                <w:lang w:val="en-US"/>
-              </w:rPr>
-              <w:t>IsEqualUGUID</w:t>
-            </w:r>
-            <w:proofErr w:type="spellEnd"/>
-            <w:r>
-              <w:rPr>
-                <w:lang w:val="en-US"/>
-              </w:rPr>
-              <w:t>(</w:t>
-            </w:r>
-            <w:proofErr w:type="spellStart"/>
-            <w:proofErr w:type="gramEnd"/>
-            <w:r>
-              <w:rPr>
-                <w:lang w:val="en-US"/>
-              </w:rPr>
-              <w:t>riid</w:t>
-            </w:r>
-            <w:proofErr w:type="spellEnd"/>
-            <w:r>
-              <w:rPr>
-                <w:lang w:val="en-US"/>
-              </w:rPr>
-              <w:t>, &amp;</w:t>
-            </w:r>
-            <w:proofErr w:type="spellStart"/>
-            <w:r>
-              <w:rPr>
-                <w:lang w:val="en-US"/>
-              </w:rPr>
-              <w:t>IID_IEcoCalculatorY</w:t>
-            </w:r>
-            <w:proofErr w:type="spellEnd"/>
-            <w:r>
-              <w:rPr>
-                <w:lang w:val="en-US"/>
-              </w:rPr>
-              <w:t>)) {</w:t>
+              <w:t xml:space="preserve">    else if (IsEqualUGUID(riid, &amp;IID_IEcoCalculatorY)) {</w:t>
             </w:r>
           </w:p>
           <w:p>
@@ -4416,49 +3857,7 @@
               <w:rPr>
                 <w:lang w:val="en-US"/>
               </w:rPr>
-              <w:t xml:space="preserve">        *</w:t>
-            </w:r>
-            <w:proofErr w:type="spellStart"/>
-            <w:r>
-              <w:rPr>
-                <w:lang w:val="en-US"/>
-              </w:rPr>
-              <w:t>ppv</w:t>
-            </w:r>
-            <w:proofErr w:type="spellEnd"/>
-            <w:r>
-              <w:rPr>
-                <w:lang w:val="en-US"/>
-              </w:rPr>
-              <w:t xml:space="preserve"> = &amp;</w:t>
-            </w:r>
-            <w:proofErr w:type="spellStart"/>
-            <w:r>
-              <w:rPr>
-                <w:lang w:val="en-US"/>
-              </w:rPr>
-              <w:t>pCMe</w:t>
-            </w:r>
-            <w:proofErr w:type="spellEnd"/>
-            <w:r>
-              <w:rPr>
-                <w:lang w:val="en-US"/>
-              </w:rPr>
-              <w:t>-&gt;</w:t>
-            </w:r>
-            <w:proofErr w:type="spellStart"/>
-            <w:r>
-              <w:rPr>
-                <w:lang w:val="en-US"/>
-              </w:rPr>
-              <w:t>m_pVTblIEcoCalculatorY</w:t>
-            </w:r>
-            <w:proofErr w:type="spellEnd"/>
-            <w:r>
-              <w:rPr>
-                <w:lang w:val="en-US"/>
-              </w:rPr>
-              <w:t>;</w:t>
+              <w:t xml:space="preserve">        *ppv = &amp;pCMe-&gt;m_pVTblIEcoCalculatorY;</w:t>
             </w:r>
           </w:p>
           <w:p>
@@ -4471,49 +3870,7 @@
               <w:rPr>
                 <w:lang w:val="en-US"/>
               </w:rPr>
-              <w:t xml:space="preserve">        </w:t>
-            </w:r>
-            <w:proofErr w:type="spellStart"/>
-            <w:r>
-              <w:rPr>
-                <w:lang w:val="en-US"/>
-              </w:rPr>
-              <w:t>pCMe</w:t>
-            </w:r>
-            <w:proofErr w:type="spellEnd"/>
-            <w:r>
-              <w:rPr>
-                <w:lang w:val="en-US"/>
-              </w:rPr>
-              <w:t>-&gt;m_pVTblIEcoLab1-&gt;</w:t>
-            </w:r>
-            <w:proofErr w:type="spellStart"/>
-            <w:r>
-              <w:rPr>
-                <w:lang w:val="en-US"/>
-              </w:rPr>
-              <w:t>AddRef</w:t>
-            </w:r>
-            <w:proofErr w:type="spellEnd"/>
-            <w:r>
-              <w:rPr>
-                <w:lang w:val="en-US"/>
-              </w:rPr>
-              <w:t xml:space="preserve">((IEcoLab1*) </w:t>
-            </w:r>
-            <w:proofErr w:type="spellStart"/>
-            <w:r>
-              <w:rPr>
-                <w:lang w:val="en-US"/>
-              </w:rPr>
-              <w:t>pCMe</w:t>
-            </w:r>
-            <w:proofErr w:type="spellEnd"/>
-            <w:r>
-              <w:rPr>
-                <w:lang w:val="en-US"/>
-              </w:rPr>
-              <w:t>);</w:t>
+              <w:t xml:space="preserve">        pCMe-&gt;m_pVTblIEcoLab1-&gt;AddRef((IEcoLab1*) pCMe);</w:t>
             </w:r>
           </w:p>
           <w:p>
@@ -4550,7 +3907,7 @@
       <w:pPr>
         <w:pStyle w:val="2"/>
       </w:pPr>
-      <w:bookmarkStart w:id="7" w:name="_Toc162612733"/>
+      <w:bookmarkStart w:id="7" w:name="_Toc165236119"/>
       <w:r>
         <w:lastRenderedPageBreak/>
         <w:t>Агрегирование</w:t>
@@ -4567,7 +3924,6 @@
       <w:r>
         <w:t xml:space="preserve">добавлен указатель </w:t>
       </w:r>
-      <w:proofErr w:type="spellStart"/>
       <w:r>
         <w:rPr>
           <w:b/>
@@ -4577,7 +3933,6 @@
         </w:rPr>
         <w:t>m_pIUnkOuter</w:t>
       </w:r>
-      <w:proofErr w:type="spellEnd"/>
       <w:r>
         <w:t xml:space="preserve"> на агрегирующий компонент</w:t>
       </w:r>
@@ -4632,21 +3987,7 @@
               <w:rPr>
                 <w:color w:val="70AD47" w:themeColor="accent6"/>
               </w:rPr>
-              <w:t xml:space="preserve">    /* Делегирующий </w:t>
-            </w:r>
-            <w:proofErr w:type="spellStart"/>
-            <w:r>
-              <w:rPr>
-                <w:color w:val="70AD47" w:themeColor="accent6"/>
-              </w:rPr>
-              <w:t>IEcoUnknown</w:t>
-            </w:r>
-            <w:proofErr w:type="spellEnd"/>
-            <w:r>
-              <w:rPr>
-                <w:color w:val="70AD47" w:themeColor="accent6"/>
-              </w:rPr>
-              <w:t>, указывает на внешний</w:t>
+              <w:t xml:space="preserve">    /* Делегирующий IEcoUnknown, указывает на внешний</w:t>
             </w:r>
           </w:p>
           <w:p>
@@ -4659,56 +4000,12 @@
               <w:rPr>
                 <w:color w:val="70AD47" w:themeColor="accent6"/>
               </w:rPr>
-              <w:t xml:space="preserve">    или </w:t>
-            </w:r>
-            <w:proofErr w:type="spellStart"/>
-            <w:r>
-              <w:rPr>
-                <w:color w:val="70AD47" w:themeColor="accent6"/>
-              </w:rPr>
-              <w:t>неделегирующий</w:t>
-            </w:r>
-            <w:proofErr w:type="spellEnd"/>
-            <w:r>
-              <w:rPr>
-                <w:color w:val="70AD47" w:themeColor="accent6"/>
-              </w:rPr>
-              <w:t xml:space="preserve"> </w:t>
-            </w:r>
-            <w:proofErr w:type="spellStart"/>
-            <w:r>
-              <w:rPr>
-                <w:color w:val="70AD47" w:themeColor="accent6"/>
-              </w:rPr>
-              <w:t>IEcoUnknown</w:t>
-            </w:r>
-            <w:proofErr w:type="spellEnd"/>
-            <w:r>
-              <w:rPr>
-                <w:color w:val="70AD47" w:themeColor="accent6"/>
-              </w:rPr>
-              <w:t xml:space="preserve"> */</w:t>
+              <w:t xml:space="preserve">    или неделегирующий IEcoUnknown */</w:t>
             </w:r>
           </w:p>
           <w:p>
             <w:r>
-              <w:t xml:space="preserve">    </w:t>
-            </w:r>
-            <w:proofErr w:type="spellStart"/>
-            <w:r>
-              <w:t>IEcoUnknown</w:t>
-            </w:r>
-            <w:proofErr w:type="spellEnd"/>
-            <w:r>
-              <w:t xml:space="preserve">* </w:t>
-            </w:r>
-            <w:proofErr w:type="spellStart"/>
-            <w:r>
-              <w:t>m_pIUnkOuter</w:t>
-            </w:r>
-            <w:proofErr w:type="spellEnd"/>
-            <w:r>
-              <w:t>;</w:t>
+              <w:t xml:space="preserve">    IEcoUnknown* m_pIUnkOuter;</w:t>
             </w:r>
           </w:p>
           <w:p>
@@ -4799,49 +4096,7 @@
               <w:rPr>
                 <w:lang w:val="en-US"/>
               </w:rPr>
-              <w:t>if (</w:t>
-            </w:r>
-            <w:proofErr w:type="spellStart"/>
-            <w:r>
-              <w:rPr>
-                <w:lang w:val="en-US"/>
-              </w:rPr>
-              <w:t>pCMe</w:t>
-            </w:r>
-            <w:proofErr w:type="spellEnd"/>
-            <w:r>
-              <w:rPr>
-                <w:lang w:val="en-US"/>
-              </w:rPr>
-              <w:t>-&gt;</w:t>
-            </w:r>
-            <w:proofErr w:type="spellStart"/>
-            <w:r>
-              <w:rPr>
-                <w:lang w:val="en-US"/>
-              </w:rPr>
-              <w:t>m_</w:t>
-            </w:r>
-            <w:proofErr w:type="gramStart"/>
-            <w:r>
-              <w:rPr>
-                <w:lang w:val="en-US"/>
-              </w:rPr>
-              <w:t>pIUnkOuter</w:t>
-            </w:r>
-            <w:proofErr w:type="spellEnd"/>
-            <w:r>
-              <w:rPr>
-                <w:lang w:val="en-US"/>
-              </w:rPr>
-              <w:t xml:space="preserve"> !</w:t>
-            </w:r>
-            <w:proofErr w:type="gramEnd"/>
-            <w:r>
-              <w:rPr>
-                <w:lang w:val="en-US"/>
-              </w:rPr>
-              <w:t>= 0){</w:t>
+              <w:t>if (pCMe-&gt;m_pIUnkOuter != 0){</w:t>
             </w:r>
           </w:p>
           <w:p>
@@ -4854,119 +4109,7 @@
               <w:rPr>
                 <w:lang w:val="en-US"/>
               </w:rPr>
-              <w:t xml:space="preserve">        return </w:t>
-            </w:r>
-            <w:proofErr w:type="spellStart"/>
-            <w:r>
-              <w:rPr>
-                <w:lang w:val="en-US"/>
-              </w:rPr>
-              <w:t>pCMe</w:t>
-            </w:r>
-            <w:proofErr w:type="spellEnd"/>
-            <w:r>
-              <w:rPr>
-                <w:lang w:val="en-US"/>
-              </w:rPr>
-              <w:t>-&gt;</w:t>
-            </w:r>
-            <w:proofErr w:type="spellStart"/>
-            <w:r>
-              <w:rPr>
-                <w:lang w:val="en-US"/>
-              </w:rPr>
-              <w:t>m_pIUnkOuter</w:t>
-            </w:r>
-            <w:proofErr w:type="spellEnd"/>
-            <w:r>
-              <w:rPr>
-                <w:lang w:val="en-US"/>
-              </w:rPr>
-              <w:t>-&gt;</w:t>
-            </w:r>
-            <w:proofErr w:type="spellStart"/>
-            <w:r>
-              <w:rPr>
-                <w:lang w:val="en-US"/>
-              </w:rPr>
-              <w:t>pVTbl</w:t>
-            </w:r>
-            <w:proofErr w:type="spellEnd"/>
-            <w:r>
-              <w:rPr>
-                <w:lang w:val="en-US"/>
-              </w:rPr>
-              <w:t>-&gt;</w:t>
-            </w:r>
-            <w:proofErr w:type="spellStart"/>
-            <w:r>
-              <w:rPr>
-                <w:lang w:val="en-US"/>
-              </w:rPr>
-              <w:t>QueryInterface</w:t>
-            </w:r>
-            <w:proofErr w:type="spellEnd"/>
-            <w:r>
-              <w:rPr>
-                <w:lang w:val="en-US"/>
-              </w:rPr>
-              <w:t>(</w:t>
-            </w:r>
-            <w:proofErr w:type="spellStart"/>
-            <w:r>
-              <w:rPr>
-                <w:lang w:val="en-US"/>
-              </w:rPr>
-              <w:t>pCMe</w:t>
-            </w:r>
-            <w:proofErr w:type="spellEnd"/>
-            <w:r>
-              <w:rPr>
-                <w:lang w:val="en-US"/>
-              </w:rPr>
-              <w:t>-&gt;</w:t>
-            </w:r>
-            <w:proofErr w:type="spellStart"/>
-            <w:r>
-              <w:rPr>
-                <w:lang w:val="en-US"/>
-              </w:rPr>
-              <w:t>m_pIUnkOuter</w:t>
-            </w:r>
-            <w:proofErr w:type="spellEnd"/>
-            <w:r>
-              <w:rPr>
-                <w:lang w:val="en-US"/>
-              </w:rPr>
-              <w:t xml:space="preserve">, </w:t>
-            </w:r>
-            <w:proofErr w:type="spellStart"/>
-            <w:r>
-              <w:rPr>
-                <w:lang w:val="en-US"/>
-              </w:rPr>
-              <w:t>riid</w:t>
-            </w:r>
-            <w:proofErr w:type="spellEnd"/>
-            <w:r>
-              <w:rPr>
-                <w:lang w:val="en-US"/>
-              </w:rPr>
-              <w:t xml:space="preserve">, </w:t>
-            </w:r>
-            <w:proofErr w:type="spellStart"/>
-            <w:r>
-              <w:rPr>
-                <w:lang w:val="en-US"/>
-              </w:rPr>
-              <w:t>ppv</w:t>
-            </w:r>
-            <w:proofErr w:type="spellEnd"/>
-            <w:r>
-              <w:rPr>
-                <w:lang w:val="en-US"/>
-              </w:rPr>
-              <w:t>);</w:t>
+              <w:t xml:space="preserve">        return pCMe-&gt;m_pIUnkOuter-&gt;pVTbl-&gt;QueryInterface(pCMe-&gt;m_pIUnkOuter, riid, ppv);</w:t>
             </w:r>
           </w:p>
           <w:p>
@@ -5000,14 +4143,12 @@
       <w:r>
         <w:t xml:space="preserve">В свою очередь, в </w:t>
       </w:r>
-      <w:proofErr w:type="spellStart"/>
       <w:r>
         <w:rPr>
           <w:lang w:val="en-US"/>
         </w:rPr>
         <w:t>CEcoLab</w:t>
       </w:r>
-      <w:proofErr w:type="spellEnd"/>
       <w:r>
         <w:t>2</w:t>
       </w:r>
@@ -5017,14 +4158,12 @@
       <w:r>
         <w:t xml:space="preserve">добавлен указатель на </w:t>
       </w:r>
-      <w:proofErr w:type="spellStart"/>
       <w:r>
         <w:rPr>
           <w:lang w:val="en-US"/>
         </w:rPr>
         <w:t>IEcoUnknown</w:t>
       </w:r>
-      <w:proofErr w:type="spellEnd"/>
       <w:r>
         <w:t xml:space="preserve"> </w:t>
       </w:r>
@@ -5073,42 +4212,12 @@
               <w:rPr>
                 <w:color w:val="70AD47" w:themeColor="accent6"/>
               </w:rPr>
-              <w:t xml:space="preserve">    /* Указатель на </w:t>
-            </w:r>
-            <w:proofErr w:type="spellStart"/>
-            <w:r>
-              <w:rPr>
-                <w:color w:val="70AD47" w:themeColor="accent6"/>
-              </w:rPr>
-              <w:t>IEcoUnknown</w:t>
-            </w:r>
-            <w:proofErr w:type="spellEnd"/>
-            <w:r>
-              <w:rPr>
-                <w:color w:val="70AD47" w:themeColor="accent6"/>
-              </w:rPr>
-              <w:t xml:space="preserve"> внутреннего компонента */</w:t>
+              <w:t xml:space="preserve">    /* Указатель на IEcoUnknown внутреннего компонента */</w:t>
             </w:r>
           </w:p>
           <w:p>
             <w:r>
-              <w:t xml:space="preserve">    </w:t>
-            </w:r>
-            <w:proofErr w:type="spellStart"/>
-            <w:r>
-              <w:t>IEcoUnknown</w:t>
-            </w:r>
-            <w:proofErr w:type="spellEnd"/>
-            <w:r>
-              <w:t xml:space="preserve">* </w:t>
-            </w:r>
-            <w:proofErr w:type="spellStart"/>
-            <w:r>
-              <w:t>m_pInnerUnknown</w:t>
-            </w:r>
-            <w:proofErr w:type="spellEnd"/>
-            <w:r>
-              <w:t>;</w:t>
+              <w:t xml:space="preserve">    IEcoUnknown* m_pInnerUnknown;</w:t>
             </w:r>
           </w:p>
           <w:p>
@@ -5136,14 +4245,12 @@
       <w:r>
         <w:t xml:space="preserve">Он получается при инициализации </w:t>
       </w:r>
-      <w:proofErr w:type="spellStart"/>
       <w:r>
         <w:rPr>
           <w:lang w:val="en-US"/>
         </w:rPr>
         <w:t>CEcoLab</w:t>
       </w:r>
-      <w:proofErr w:type="spellEnd"/>
       <w:r>
         <w:t>2:</w:t>
       </w:r>
@@ -5213,35 +4320,7 @@
               <w:rPr>
                 <w:color w:val="70AD47" w:themeColor="accent6"/>
               </w:rPr>
-              <w:t xml:space="preserve">    /* ВАЖНО</w:t>
-            </w:r>
-            <w:proofErr w:type="gramStart"/>
-            <w:r>
-              <w:rPr>
-                <w:color w:val="70AD47" w:themeColor="accent6"/>
-              </w:rPr>
-              <w:t>: При</w:t>
-            </w:r>
-            <w:proofErr w:type="gramEnd"/>
-            <w:r>
-              <w:rPr>
-                <w:color w:val="70AD47" w:themeColor="accent6"/>
-              </w:rPr>
-              <w:t xml:space="preserve"> агрегировании мы передаем IID </w:t>
-            </w:r>
-            <w:proofErr w:type="spellStart"/>
-            <w:r>
-              <w:rPr>
-                <w:color w:val="70AD47" w:themeColor="accent6"/>
-              </w:rPr>
-              <w:t>IEcoUnknown</w:t>
-            </w:r>
-            <w:proofErr w:type="spellEnd"/>
-            <w:r>
-              <w:rPr>
-                <w:color w:val="70AD47" w:themeColor="accent6"/>
-              </w:rPr>
-              <w:t xml:space="preserve"> */</w:t>
+              <w:t xml:space="preserve">    /* ВАЖНО: При агрегировании мы передаем IID IEcoUnknown */</w:t>
             </w:r>
           </w:p>
           <w:p>
@@ -5257,121 +4336,7 @@
               <w:rPr>
                 <w:lang w:val="en-US"/>
               </w:rPr>
-              <w:t xml:space="preserve">result = </w:t>
-            </w:r>
-            <w:proofErr w:type="spellStart"/>
-            <w:r>
-              <w:rPr>
-                <w:lang w:val="en-US"/>
-              </w:rPr>
-              <w:t>pIBus</w:t>
-            </w:r>
-            <w:proofErr w:type="spellEnd"/>
-            <w:r>
-              <w:rPr>
-                <w:lang w:val="en-US"/>
-              </w:rPr>
-              <w:t>-&gt;</w:t>
-            </w:r>
-            <w:proofErr w:type="spellStart"/>
-            <w:r>
-              <w:rPr>
-                <w:lang w:val="en-US"/>
-              </w:rPr>
-              <w:t>pVTbl</w:t>
-            </w:r>
-            <w:proofErr w:type="spellEnd"/>
-            <w:r>
-              <w:rPr>
-                <w:lang w:val="en-US"/>
-              </w:rPr>
-              <w:t>-&gt;</w:t>
-            </w:r>
-            <w:proofErr w:type="spellStart"/>
-            <w:proofErr w:type="gramStart"/>
-            <w:r>
-              <w:rPr>
-                <w:lang w:val="en-US"/>
-              </w:rPr>
-              <w:t>QueryComponent</w:t>
-            </w:r>
-            <w:proofErr w:type="spellEnd"/>
-            <w:r>
-              <w:rPr>
-                <w:lang w:val="en-US"/>
-              </w:rPr>
-              <w:t>(</w:t>
-            </w:r>
-            <w:proofErr w:type="spellStart"/>
-            <w:proofErr w:type="gramEnd"/>
-            <w:r>
-              <w:rPr>
-                <w:lang w:val="en-US"/>
-              </w:rPr>
-              <w:t>pIBus</w:t>
-            </w:r>
-            <w:proofErr w:type="spellEnd"/>
-            <w:r>
-              <w:rPr>
-                <w:lang w:val="en-US"/>
-              </w:rPr>
-              <w:t xml:space="preserve">, &amp;CID_EcoLab1, </w:t>
-            </w:r>
-            <w:proofErr w:type="spellStart"/>
-            <w:r>
-              <w:rPr>
-                <w:lang w:val="en-US"/>
-              </w:rPr>
-              <w:t>pOuterUnknown</w:t>
-            </w:r>
-            <w:proofErr w:type="spellEnd"/>
-            <w:r>
-              <w:rPr>
-                <w:lang w:val="en-US"/>
-              </w:rPr>
-              <w:t>, &amp;</w:t>
-            </w:r>
-            <w:proofErr w:type="spellStart"/>
-            <w:r>
-              <w:rPr>
-                <w:lang w:val="en-US"/>
-              </w:rPr>
-              <w:t>IID_IEcoUnknown</w:t>
-            </w:r>
-            <w:proofErr w:type="spellEnd"/>
-            <w:r>
-              <w:rPr>
-                <w:lang w:val="en-US"/>
-              </w:rPr>
-              <w:t>,(void**) &amp;</w:t>
-            </w:r>
-            <w:proofErr w:type="spellStart"/>
-            <w:r>
-              <w:rPr>
-                <w:lang w:val="en-US"/>
-              </w:rPr>
-              <w:t>pCMe</w:t>
-            </w:r>
-            <w:proofErr w:type="spellEnd"/>
-            <w:r>
-              <w:rPr>
-                <w:lang w:val="en-US"/>
-              </w:rPr>
-              <w:t>-&gt;</w:t>
-            </w:r>
-            <w:proofErr w:type="spellStart"/>
-            <w:r>
-              <w:rPr>
-                <w:lang w:val="en-US"/>
-              </w:rPr>
-              <w:t>m_pInnerUnknown</w:t>
-            </w:r>
-            <w:proofErr w:type="spellEnd"/>
-            <w:r>
-              <w:rPr>
-                <w:lang w:val="en-US"/>
-              </w:rPr>
-              <w:t>);</w:t>
+              <w:t>result = pIBus-&gt;pVTbl-&gt;QueryComponent(pIBus, &amp;CID_EcoLab1, pOuterUnknown, &amp;IID_IEcoUnknown,(void**) &amp;pCMe-&gt;m_pInnerUnknown);</w:t>
             </w:r>
           </w:p>
           <w:p>
@@ -5399,35 +4364,30 @@
       <w:r>
         <w:t xml:space="preserve">В конце концов, в юнит-тесте </w:t>
       </w:r>
-      <w:proofErr w:type="spellStart"/>
       <w:r>
         <w:rPr>
           <w:lang w:val="en-US"/>
         </w:rPr>
         <w:t>CEcoLab</w:t>
       </w:r>
-      <w:proofErr w:type="spellEnd"/>
       <w:r>
         <w:t xml:space="preserve">2 </w:t>
       </w:r>
       <w:r>
         <w:t xml:space="preserve">мы получаем указатель на интерфейс </w:t>
       </w:r>
-      <w:proofErr w:type="spellStart"/>
       <w:r>
         <w:rPr>
           <w:lang w:val="en-US"/>
         </w:rPr>
         <w:t>IEcoLab</w:t>
       </w:r>
-      <w:proofErr w:type="spellEnd"/>
       <w:r>
         <w:t>1</w:t>
       </w:r>
       <w:r>
         <w:t xml:space="preserve">, благодаря чему можем использовать реализуемый в нем метод </w:t>
       </w:r>
-      <w:proofErr w:type="spellStart"/>
       <w:r>
         <w:rPr>
           <w:b/>
@@ -5438,7 +4398,6 @@
         </w:rPr>
         <w:t>qsort</w:t>
       </w:r>
-      <w:proofErr w:type="spellEnd"/>
       <w:r>
         <w:t>:</w:t>
       </w:r>
@@ -5485,43 +4444,7 @@
               <w:rPr>
                 <w:lang w:val="en-US"/>
               </w:rPr>
-              <w:t>result = pIEcoLab2-&gt;</w:t>
-            </w:r>
-            <w:proofErr w:type="spellStart"/>
-            <w:r>
-              <w:rPr>
-                <w:lang w:val="en-US"/>
-              </w:rPr>
-              <w:t>pVTbl</w:t>
-            </w:r>
-            <w:proofErr w:type="spellEnd"/>
-            <w:r>
-              <w:rPr>
-                <w:lang w:val="en-US"/>
-              </w:rPr>
-              <w:t>-&gt;</w:t>
-            </w:r>
-            <w:proofErr w:type="spellStart"/>
-            <w:proofErr w:type="gramStart"/>
-            <w:r>
-              <w:rPr>
-                <w:lang w:val="en-US"/>
-              </w:rPr>
-              <w:t>QueryInterface</w:t>
-            </w:r>
-            <w:proofErr w:type="spellEnd"/>
-            <w:r>
-              <w:rPr>
-                <w:lang w:val="en-US"/>
-              </w:rPr>
-              <w:t>(</w:t>
-            </w:r>
-            <w:proofErr w:type="gramEnd"/>
-            <w:r>
-              <w:rPr>
-                <w:lang w:val="en-US"/>
-              </w:rPr>
-              <w:t>pIEcoLab2, &amp;IID_IEcoLab1, (void**)&amp;pIEcoLab1);</w:t>
+              <w:t>result = pIEcoLab2-&gt;pVTbl-&gt;QueryInterface(pIEcoLab2, &amp;IID_IEcoLab1, (void**)&amp;pIEcoLab1);</w:t>
             </w:r>
           </w:p>
           <w:p>
@@ -5540,57 +4463,7 @@
               <w:rPr>
                 <w:lang w:val="en-US"/>
               </w:rPr>
-              <w:t>result = pIEcoLab1-&gt;</w:t>
-            </w:r>
-            <w:proofErr w:type="spellStart"/>
-            <w:r>
-              <w:rPr>
-                <w:lang w:val="en-US"/>
-              </w:rPr>
-              <w:t>pVTbl</w:t>
-            </w:r>
-            <w:proofErr w:type="spellEnd"/>
-            <w:r>
-              <w:rPr>
-                <w:lang w:val="en-US"/>
-              </w:rPr>
-              <w:t>-&gt;</w:t>
-            </w:r>
-            <w:proofErr w:type="spellStart"/>
-            <w:proofErr w:type="gramStart"/>
-            <w:r>
-              <w:rPr>
-                <w:lang w:val="en-US"/>
-              </w:rPr>
-              <w:t>qsort</w:t>
-            </w:r>
-            <w:proofErr w:type="spellEnd"/>
-            <w:r>
-              <w:rPr>
-                <w:lang w:val="en-US"/>
-              </w:rPr>
-              <w:t>(</w:t>
-            </w:r>
-            <w:proofErr w:type="gramEnd"/>
-            <w:r>
-              <w:rPr>
-                <w:lang w:val="en-US"/>
-              </w:rPr>
-              <w:t xml:space="preserve">pIEcoLab1, size, </w:t>
-            </w:r>
-            <w:proofErr w:type="spellStart"/>
-            <w:r>
-              <w:rPr>
-                <w:lang w:val="en-US"/>
-              </w:rPr>
-              <w:t>sizeof</w:t>
-            </w:r>
-            <w:proofErr w:type="spellEnd"/>
-            <w:r>
-              <w:rPr>
-                <w:lang w:val="en-US"/>
-              </w:rPr>
-              <w:t>(int32_t), arr32, compare_int32);</w:t>
+              <w:t>result = pIEcoLab1-&gt;pVTbl-&gt;qsort(pIEcoLab1, size, sizeof(int32_t), arr32, compare_int32);</w:t>
             </w:r>
           </w:p>
         </w:tc>
@@ -5614,9 +4487,610 @@
     </w:p>
     <w:p>
       <w:pPr>
+        <w:rPr>
+          <w:lang w:val="en-US"/>
+        </w:rPr>
+      </w:pPr>
+      <w:r>
+        <w:rPr>
+          <w:lang w:val="en-US"/>
+        </w:rPr>
+        <w:br w:type="page"/>
+      </w:r>
+    </w:p>
+    <w:p>
+      <w:pPr>
         <w:pStyle w:val="1"/>
       </w:pPr>
-      <w:bookmarkStart w:id="8" w:name="_Toc162612734"/>
+      <w:r>
+        <w:lastRenderedPageBreak/>
+        <w:t>Визуализация</w:t>
+      </w:r>
+    </w:p>
+    <w:p>
+      <w:pPr>
+        <w:ind w:firstLine="708"/>
+      </w:pPr>
+      <w:r>
+        <w:t>Для визуализации работы компонента было создано несколько обратных вызовов:</w:t>
+      </w:r>
+    </w:p>
+    <w:p>
+      <w:r>
+        <w:t xml:space="preserve">- </w:t>
+      </w:r>
+      <w:r>
+        <w:rPr>
+          <w:lang w:val="en-US"/>
+        </w:rPr>
+        <w:t>OnPrintDividingType</w:t>
+      </w:r>
+      <w:r>
+        <w:t xml:space="preserve"> выводит</w:t>
+      </w:r>
+      <w:r>
+        <w:t xml:space="preserve"> тип выбранного разбиения для длины шагов сортировки вставками</w:t>
+      </w:r>
+      <w:r>
+        <w:t>:</w:t>
+      </w:r>
+    </w:p>
+    <w:tbl>
+      <w:tblPr>
+        <w:tblStyle w:val="ad"/>
+        <w:tblpPr w:leftFromText="180" w:rightFromText="180" w:vertAnchor="text" w:horzAnchor="margin" w:tblpY="27"/>
+        <w:tblW w:w="0" w:type="auto"/>
+        <w:tblBorders>
+          <w:top w:val="none" w:sz="0" w:space="0" w:color="auto"/>
+          <w:left w:val="none" w:sz="0" w:space="0" w:color="auto"/>
+          <w:bottom w:val="none" w:sz="0" w:space="0" w:color="auto"/>
+          <w:right w:val="none" w:sz="0" w:space="0" w:color="auto"/>
+          <w:insideH w:val="none" w:sz="0" w:space="0" w:color="auto"/>
+          <w:insideV w:val="none" w:sz="0" w:space="0" w:color="auto"/>
+        </w:tblBorders>
+        <w:shd w:val="clear" w:color="auto" w:fill="CEDAF0"/>
+        <w:tblLook w:val="04A0" w:firstRow="1" w:lastRow="0" w:firstColumn="1" w:lastColumn="0" w:noHBand="0" w:noVBand="1"/>
+      </w:tblPr>
+      <w:tblGrid>
+        <w:gridCol w:w="9312"/>
+      </w:tblGrid>
+      <w:tr>
+        <w:trPr>
+          <w:trHeight w:val="1133"/>
+        </w:trPr>
+        <w:tc>
+          <w:tcPr>
+            <w:tcW w:w="9312" w:type="dxa"/>
+            <w:shd w:val="clear" w:color="auto" w:fill="CEDAF0"/>
+          </w:tcPr>
+          <w:p/>
+          <w:p>
+            <w:pPr>
+              <w:rPr>
+                <w:lang w:val="en-US"/>
+              </w:rPr>
+            </w:pPr>
+            <w:r>
+              <w:rPr>
+                <w:lang w:val="en-US"/>
+              </w:rPr>
+              <w:t>int16_t (ECOCALLMETHOD *OnPrintDividingType)(/* in */ struct IEcoLab1Events* me, /* in */ int16_t type);</w:t>
+            </w:r>
+          </w:p>
+        </w:tc>
+      </w:tr>
+    </w:tbl>
+    <w:p>
+      <w:pPr>
+        <w:rPr>
+          <w:lang w:val="en-US"/>
+        </w:rPr>
+      </w:pPr>
+    </w:p>
+    <w:p>
+      <w:r>
+        <w:t xml:space="preserve">- </w:t>
+      </w:r>
+      <w:r>
+        <w:rPr>
+          <w:lang w:val="en-US"/>
+        </w:rPr>
+        <w:t>On</w:t>
+      </w:r>
+      <w:r>
+        <w:rPr>
+          <w:lang w:val="en-US"/>
+        </w:rPr>
+        <w:t>NewStepSize</w:t>
+      </w:r>
+      <w:r>
+        <w:t xml:space="preserve"> выводит</w:t>
+      </w:r>
+      <w:r>
+        <w:t xml:space="preserve"> текущей размер шага для сортировки вставками</w:t>
+      </w:r>
+      <w:r>
+        <w:t>:</w:t>
+      </w:r>
+    </w:p>
+    <w:tbl>
+      <w:tblPr>
+        <w:tblStyle w:val="ad"/>
+        <w:tblpPr w:leftFromText="180" w:rightFromText="180" w:vertAnchor="text" w:horzAnchor="margin" w:tblpY="27"/>
+        <w:tblW w:w="0" w:type="auto"/>
+        <w:tblBorders>
+          <w:top w:val="none" w:sz="0" w:space="0" w:color="auto"/>
+          <w:left w:val="none" w:sz="0" w:space="0" w:color="auto"/>
+          <w:bottom w:val="none" w:sz="0" w:space="0" w:color="auto"/>
+          <w:right w:val="none" w:sz="0" w:space="0" w:color="auto"/>
+          <w:insideH w:val="none" w:sz="0" w:space="0" w:color="auto"/>
+          <w:insideV w:val="none" w:sz="0" w:space="0" w:color="auto"/>
+        </w:tblBorders>
+        <w:shd w:val="clear" w:color="auto" w:fill="CEDAF0"/>
+        <w:tblLook w:val="04A0" w:firstRow="1" w:lastRow="0" w:firstColumn="1" w:lastColumn="0" w:noHBand="0" w:noVBand="1"/>
+      </w:tblPr>
+      <w:tblGrid>
+        <w:gridCol w:w="9312"/>
+      </w:tblGrid>
+      <w:tr>
+        <w:trPr>
+          <w:trHeight w:val="1133"/>
+        </w:trPr>
+        <w:tc>
+          <w:tcPr>
+            <w:tcW w:w="9312" w:type="dxa"/>
+            <w:shd w:val="clear" w:color="auto" w:fill="CEDAF0"/>
+          </w:tcPr>
+          <w:p/>
+          <w:p>
+            <w:pPr>
+              <w:rPr>
+                <w:lang w:val="en-US"/>
+              </w:rPr>
+            </w:pPr>
+            <w:r>
+              <w:rPr>
+                <w:lang w:val="en-US"/>
+              </w:rPr>
+              <w:t>int16_t (ECOCALLMETHOD *OnNewStepSize)(/* in */ struct IEcoLab1Events* me, /* in */ uint32_t step);</w:t>
+            </w:r>
+          </w:p>
+        </w:tc>
+      </w:tr>
+    </w:tbl>
+    <w:p>
+      <w:pPr>
+        <w:rPr>
+          <w:lang w:val="en-US"/>
+        </w:rPr>
+      </w:pPr>
+    </w:p>
+    <w:p>
+      <w:r>
+        <w:t xml:space="preserve">- </w:t>
+      </w:r>
+      <w:r>
+        <w:rPr>
+          <w:lang w:val="en-US"/>
+        </w:rPr>
+        <w:t>OnPrintIntArray</w:t>
+      </w:r>
+      <w:r>
+        <w:t xml:space="preserve"> выводит массив</w:t>
+      </w:r>
+      <w:r>
+        <w:t xml:space="preserve"> заданный массив</w:t>
+      </w:r>
+      <w:r>
+        <w:t>:</w:t>
+      </w:r>
+    </w:p>
+    <w:tbl>
+      <w:tblPr>
+        <w:tblStyle w:val="ad"/>
+        <w:tblpPr w:leftFromText="180" w:rightFromText="180" w:vertAnchor="text" w:horzAnchor="margin" w:tblpY="27"/>
+        <w:tblW w:w="0" w:type="auto"/>
+        <w:tblBorders>
+          <w:top w:val="none" w:sz="0" w:space="0" w:color="auto"/>
+          <w:left w:val="none" w:sz="0" w:space="0" w:color="auto"/>
+          <w:bottom w:val="none" w:sz="0" w:space="0" w:color="auto"/>
+          <w:right w:val="none" w:sz="0" w:space="0" w:color="auto"/>
+          <w:insideH w:val="none" w:sz="0" w:space="0" w:color="auto"/>
+          <w:insideV w:val="none" w:sz="0" w:space="0" w:color="auto"/>
+        </w:tblBorders>
+        <w:shd w:val="clear" w:color="auto" w:fill="CEDAF0"/>
+        <w:tblLook w:val="04A0" w:firstRow="1" w:lastRow="0" w:firstColumn="1" w:lastColumn="0" w:noHBand="0" w:noVBand="1"/>
+      </w:tblPr>
+      <w:tblGrid>
+        <w:gridCol w:w="9312"/>
+      </w:tblGrid>
+      <w:tr>
+        <w:trPr>
+          <w:trHeight w:val="1133"/>
+        </w:trPr>
+        <w:tc>
+          <w:tcPr>
+            <w:tcW w:w="9312" w:type="dxa"/>
+            <w:shd w:val="clear" w:color="auto" w:fill="CEDAF0"/>
+          </w:tcPr>
+          <w:p/>
+          <w:p>
+            <w:pPr>
+              <w:rPr>
+                <w:lang w:val="en-US"/>
+              </w:rPr>
+            </w:pPr>
+            <w:r>
+              <w:rPr>
+                <w:lang w:val="en-US"/>
+              </w:rPr>
+              <w:t>int16_t (ECOCALLMETHOD *OnPrintIntArray)(/* in */ struct IEcoLab1Events* me, /* in */ uint32_t arr_size, /* in */ void* arr[]);</w:t>
+            </w:r>
+          </w:p>
+        </w:tc>
+      </w:tr>
+    </w:tbl>
+    <w:p>
+      <w:pPr>
+        <w:rPr>
+          <w:lang w:val="en-US"/>
+        </w:rPr>
+      </w:pPr>
+    </w:p>
+    <w:p>
+      <w:r>
+        <w:t xml:space="preserve">- </w:t>
+      </w:r>
+      <w:r>
+        <w:rPr>
+          <w:lang w:val="en-US"/>
+        </w:rPr>
+        <w:t>OnPrintIntArrayBeforeSorting</w:t>
+      </w:r>
+      <w:r>
+        <w:t xml:space="preserve"> </w:t>
+      </w:r>
+      <w:r>
+        <w:t>выводит массив</w:t>
+      </w:r>
+      <w:r>
+        <w:t xml:space="preserve"> с заголовком</w:t>
+      </w:r>
+      <w:r>
+        <w:t>,</w:t>
+      </w:r>
+      <w:r>
+        <w:t xml:space="preserve"> выделенным красным цветом</w:t>
+      </w:r>
+      <w:r>
+        <w:t>:</w:t>
+      </w:r>
+    </w:p>
+    <w:tbl>
+      <w:tblPr>
+        <w:tblStyle w:val="ad"/>
+        <w:tblpPr w:leftFromText="180" w:rightFromText="180" w:vertAnchor="text" w:horzAnchor="margin" w:tblpY="27"/>
+        <w:tblW w:w="0" w:type="auto"/>
+        <w:tblBorders>
+          <w:top w:val="none" w:sz="0" w:space="0" w:color="auto"/>
+          <w:left w:val="none" w:sz="0" w:space="0" w:color="auto"/>
+          <w:bottom w:val="none" w:sz="0" w:space="0" w:color="auto"/>
+          <w:right w:val="none" w:sz="0" w:space="0" w:color="auto"/>
+          <w:insideH w:val="none" w:sz="0" w:space="0" w:color="auto"/>
+          <w:insideV w:val="none" w:sz="0" w:space="0" w:color="auto"/>
+        </w:tblBorders>
+        <w:shd w:val="clear" w:color="auto" w:fill="CEDAF0"/>
+        <w:tblLook w:val="04A0" w:firstRow="1" w:lastRow="0" w:firstColumn="1" w:lastColumn="0" w:noHBand="0" w:noVBand="1"/>
+      </w:tblPr>
+      <w:tblGrid>
+        <w:gridCol w:w="9312"/>
+      </w:tblGrid>
+      <w:tr>
+        <w:trPr>
+          <w:trHeight w:val="1133"/>
+        </w:trPr>
+        <w:tc>
+          <w:tcPr>
+            <w:tcW w:w="9312" w:type="dxa"/>
+            <w:shd w:val="clear" w:color="auto" w:fill="CEDAF0"/>
+          </w:tcPr>
+          <w:p/>
+          <w:p>
+            <w:pPr>
+              <w:rPr>
+                <w:lang w:val="en-US"/>
+              </w:rPr>
+            </w:pPr>
+            <w:r>
+              <w:rPr>
+                <w:lang w:val="en-US"/>
+              </w:rPr>
+              <w:t>int16_t (ECOCALLMETHOD *OnPrintIntArrayBeforeSorting)(/* in */ struct IEcoLab1Events* me, /* in */ uint32_t arr_size, /* in */ void* arr[]);</w:t>
+            </w:r>
+          </w:p>
+        </w:tc>
+      </w:tr>
+    </w:tbl>
+    <w:p>
+      <w:pPr>
+        <w:rPr>
+          <w:lang w:val="en-US"/>
+        </w:rPr>
+      </w:pPr>
+    </w:p>
+    <w:p>
+      <w:r>
+        <w:t xml:space="preserve">- </w:t>
+      </w:r>
+      <w:r>
+        <w:rPr>
+          <w:lang w:val="en-US"/>
+        </w:rPr>
+        <w:t>OnPrintIntArrayAfterSorting</w:t>
+      </w:r>
+      <w:r>
+        <w:t xml:space="preserve"> выводит массив</w:t>
+      </w:r>
+      <w:r>
+        <w:t xml:space="preserve"> с заголовком</w:t>
+      </w:r>
+      <w:r>
+        <w:t>,</w:t>
+      </w:r>
+      <w:r>
+        <w:t xml:space="preserve"> выделенным зеленым цветом</w:t>
+      </w:r>
+      <w:r>
+        <w:t>:</w:t>
+      </w:r>
+    </w:p>
+    <w:tbl>
+      <w:tblPr>
+        <w:tblStyle w:val="ad"/>
+        <w:tblpPr w:leftFromText="180" w:rightFromText="180" w:vertAnchor="text" w:horzAnchor="margin" w:tblpY="27"/>
+        <w:tblW w:w="0" w:type="auto"/>
+        <w:tblBorders>
+          <w:top w:val="none" w:sz="0" w:space="0" w:color="auto"/>
+          <w:left w:val="none" w:sz="0" w:space="0" w:color="auto"/>
+          <w:bottom w:val="none" w:sz="0" w:space="0" w:color="auto"/>
+          <w:right w:val="none" w:sz="0" w:space="0" w:color="auto"/>
+          <w:insideH w:val="none" w:sz="0" w:space="0" w:color="auto"/>
+          <w:insideV w:val="none" w:sz="0" w:space="0" w:color="auto"/>
+        </w:tblBorders>
+        <w:shd w:val="clear" w:color="auto" w:fill="CEDAF0"/>
+        <w:tblLook w:val="04A0" w:firstRow="1" w:lastRow="0" w:firstColumn="1" w:lastColumn="0" w:noHBand="0" w:noVBand="1"/>
+      </w:tblPr>
+      <w:tblGrid>
+        <w:gridCol w:w="9312"/>
+      </w:tblGrid>
+      <w:tr>
+        <w:trPr>
+          <w:trHeight w:val="1133"/>
+        </w:trPr>
+        <w:tc>
+          <w:tcPr>
+            <w:tcW w:w="9312" w:type="dxa"/>
+            <w:shd w:val="clear" w:color="auto" w:fill="CEDAF0"/>
+          </w:tcPr>
+          <w:p/>
+          <w:p>
+            <w:pPr>
+              <w:rPr>
+                <w:lang w:val="en-US"/>
+              </w:rPr>
+            </w:pPr>
+            <w:r>
+              <w:rPr>
+                <w:lang w:val="en-US"/>
+              </w:rPr>
+              <w:t>int16_t (ECOCALLMETHOD *OnPrintIntArrayAfterSorting)(/* in */ struct IEcoLab1Events* me, /* in */ uint32_t arr_size, /* in */ void* arr[]);</w:t>
+            </w:r>
+          </w:p>
+        </w:tc>
+      </w:tr>
+    </w:tbl>
+    <w:p>
+      <w:r>
+        <w:br/>
+      </w:r>
+      <w:r>
+        <w:t xml:space="preserve">- </w:t>
+      </w:r>
+      <w:r>
+        <w:rPr>
+          <w:lang w:val="en-US"/>
+        </w:rPr>
+        <w:t>OnPrintColoredIntArray</w:t>
+      </w:r>
+      <w:r>
+        <w:t xml:space="preserve"> выводит массив,</w:t>
+      </w:r>
+      <w:r>
+        <w:t xml:space="preserve"> печатая его на прошлой строке, если параметр </w:t>
+      </w:r>
+      <w:r>
+        <w:rPr>
+          <w:lang w:val="en-US"/>
+        </w:rPr>
+        <w:t>is</w:t>
+      </w:r>
+      <w:r>
+        <w:t>_</w:t>
+      </w:r>
+      <w:r>
+        <w:rPr>
+          <w:lang w:val="en-US"/>
+        </w:rPr>
+        <w:t>first</w:t>
+      </w:r>
+      <w:r>
+        <w:t>_</w:t>
+      </w:r>
+      <w:r>
+        <w:rPr>
+          <w:lang w:val="en-US"/>
+        </w:rPr>
+        <w:t>print</w:t>
+      </w:r>
+      <w:r>
+        <w:t xml:space="preserve"> </w:t>
+      </w:r>
+      <w:r>
+        <w:t xml:space="preserve">не равен 1, и выделяя заданные в </w:t>
+      </w:r>
+      <w:r>
+        <w:rPr>
+          <w:lang w:val="en-US"/>
+        </w:rPr>
+        <w:t>idx</w:t>
+      </w:r>
+      <w:r>
+        <w:t>_</w:t>
+      </w:r>
+      <w:r>
+        <w:rPr>
+          <w:lang w:val="en-US"/>
+        </w:rPr>
+        <w:t>to</w:t>
+      </w:r>
+      <w:r>
+        <w:t>_</w:t>
+      </w:r>
+      <w:r>
+        <w:rPr>
+          <w:lang w:val="en-US"/>
+        </w:rPr>
+        <w:t>color</w:t>
+      </w:r>
+      <w:r>
+        <w:t xml:space="preserve"> </w:t>
+      </w:r>
+      <w:r>
+        <w:t>элементы синим цветом</w:t>
+      </w:r>
+      <w:r>
+        <w:t>:</w:t>
+      </w:r>
+    </w:p>
+    <w:tbl>
+      <w:tblPr>
+        <w:tblStyle w:val="ad"/>
+        <w:tblpPr w:leftFromText="180" w:rightFromText="180" w:vertAnchor="text" w:horzAnchor="margin" w:tblpY="27"/>
+        <w:tblW w:w="9389" w:type="dxa"/>
+        <w:tblBorders>
+          <w:top w:val="none" w:sz="0" w:space="0" w:color="auto"/>
+          <w:left w:val="none" w:sz="0" w:space="0" w:color="auto"/>
+          <w:bottom w:val="none" w:sz="0" w:space="0" w:color="auto"/>
+          <w:right w:val="none" w:sz="0" w:space="0" w:color="auto"/>
+          <w:insideH w:val="none" w:sz="0" w:space="0" w:color="auto"/>
+          <w:insideV w:val="none" w:sz="0" w:space="0" w:color="auto"/>
+        </w:tblBorders>
+        <w:shd w:val="clear" w:color="auto" w:fill="CEDAF0"/>
+        <w:tblLook w:val="04A0" w:firstRow="1" w:lastRow="0" w:firstColumn="1" w:lastColumn="0" w:noHBand="0" w:noVBand="1"/>
+      </w:tblPr>
+      <w:tblGrid>
+        <w:gridCol w:w="9389"/>
+      </w:tblGrid>
+      <w:tr>
+        <w:trPr>
+          <w:trHeight w:val="1461"/>
+        </w:trPr>
+        <w:tc>
+          <w:tcPr>
+            <w:tcW w:w="9389" w:type="dxa"/>
+            <w:shd w:val="clear" w:color="auto" w:fill="CEDAF0"/>
+          </w:tcPr>
+          <w:p/>
+          <w:p>
+            <w:pPr>
+              <w:rPr>
+                <w:lang w:val="en-US"/>
+              </w:rPr>
+            </w:pPr>
+            <w:r>
+              <w:rPr>
+                <w:lang w:val="en-US"/>
+              </w:rPr>
+              <w:t>int16_t (ECOCALLMETHOD *OnPrintColoredIntArray)(/* in */ struct IEcoLab1Events* me, /* in */ uint32_t arr_size, /* in */ void* arr[], /* in */ uint32_t idx_to_color_size, /* in */ int32_t* idx_to_color[], int16_t is_first_print);</w:t>
+            </w:r>
+          </w:p>
+        </w:tc>
+      </w:tr>
+    </w:tbl>
+    <w:p>
+      <w:pPr>
+        <w:rPr>
+          <w:lang w:val="en-US"/>
+        </w:rPr>
+      </w:pPr>
+    </w:p>
+    <w:p>
+      <w:r>
+        <w:t xml:space="preserve">Для удобства наблюдения за визуалом </w:t>
+      </w:r>
+      <w:r>
+        <w:rPr>
+          <w:lang w:val="en-US"/>
+        </w:rPr>
+        <w:t>callback</w:t>
+      </w:r>
+      <w:r>
+        <w:t xml:space="preserve"> </w:t>
+      </w:r>
+      <w:r>
+        <w:rPr>
+          <w:lang w:val="en-US"/>
+        </w:rPr>
+        <w:t>OnPrintColoredIntArray</w:t>
+      </w:r>
+      <w:r>
+        <w:t>()</w:t>
+      </w:r>
+      <w:r>
+        <w:t xml:space="preserve"> заканчивается функцией </w:t>
+      </w:r>
+      <w:r>
+        <w:rPr>
+          <w:lang w:val="en-US"/>
+        </w:rPr>
+        <w:t>Sleep</w:t>
+      </w:r>
+      <w:r>
+        <w:t>(), выжида</w:t>
+      </w:r>
+      <w:r>
+        <w:t>ющей</w:t>
+      </w:r>
+      <w:r>
+        <w:t xml:space="preserve"> определенное время (в данном случае </w:t>
+      </w:r>
+      <w:r>
+        <w:t>1</w:t>
+      </w:r>
+      <w:r>
+        <w:t>,</w:t>
+      </w:r>
+      <w:r>
+        <w:t>5</w:t>
+      </w:r>
+      <w:r>
+        <w:t xml:space="preserve"> секунд</w:t>
+      </w:r>
+      <w:r>
+        <w:t>ы</w:t>
+      </w:r>
+      <w:r>
+        <w:t>) после вывода информации.</w:t>
+      </w:r>
+      <w:r>
+        <w:br w:type="page"/>
+      </w:r>
+    </w:p>
+    <w:p>
+      <w:pPr>
+        <w:pStyle w:val="1"/>
+      </w:pPr>
+      <w:bookmarkStart w:id="8" w:name="_Toc165236120"/>
       <w:r>
         <w:lastRenderedPageBreak/>
         <w:t>Ссылки</w:t>
@@ -5638,35 +5112,7 @@
         <w:rPr>
           <w:lang w:val="en-US"/>
         </w:rPr>
-        <w:t xml:space="preserve">J. </w:t>
-      </w:r>
-      <w:proofErr w:type="spellStart"/>
-      <w:r>
-        <w:rPr>
-          <w:lang w:val="en-US"/>
-        </w:rPr>
-        <w:t>Incerpi</w:t>
-      </w:r>
-      <w:proofErr w:type="spellEnd"/>
-      <w:r>
-        <w:rPr>
-          <w:lang w:val="en-US"/>
-        </w:rPr>
-        <w:t xml:space="preserve">, R. Sedgewick, «Improved Upper Bounds for </w:t>
-      </w:r>
-      <w:proofErr w:type="spellStart"/>
-      <w:r>
-        <w:rPr>
-          <w:lang w:val="en-US"/>
-        </w:rPr>
-        <w:t>Shellsort</w:t>
-      </w:r>
-      <w:proofErr w:type="spellEnd"/>
-      <w:r>
-        <w:rPr>
-          <w:lang w:val="en-US"/>
-        </w:rPr>
-        <w:t>», J. Computer and System Sciences 31, 2, 1985.</w:t>
+        <w:t>J. Incerpi, R. Sedgewick, «Improved Upper Bounds for Shellsort», J. Computer and System Sciences 31, 2, 1985.</w:t>
       </w:r>
     </w:p>
     <w:sectPr>
@@ -7059,7 +6505,7 @@
     <w:autoRedefine/>
     <w:uiPriority w:val="39"/>
     <w:unhideWhenUsed/>
-    <w:rsid w:val="008266D7"/>
+    <w:rsid w:val="005E0547"/>
     <w:pPr>
       <w:spacing w:after="100"/>
       <w:ind w:left="220"/>

</xml_diff>